<commit_message>
training files and interference graph
</commit_message>
<xml_diff>
--- a/project.docx
+++ b/project.docx
@@ -2258,14 +2258,182 @@
       <w:r>
         <w:t xml:space="preserve"> file (</w:t>
       </w:r>
-      <w:r>
-        <w:t>lite\examples\object_det</w:t>
-      </w:r>
-      <w:r>
-        <w:t>ection\android\app\build.gradle).</w:t>
+      <w:proofErr w:type="spellStart"/>
+      <w:r>
+        <w:t>lite</w:t>
+      </w:r>
+      <w:proofErr w:type="spellEnd"/>
+      <w:r>
+        <w:t>\</w:t>
+      </w:r>
+      <w:proofErr w:type="spellStart"/>
+      <w:r>
+        <w:t>examples</w:t>
+      </w:r>
+      <w:proofErr w:type="spellEnd"/>
+      <w:r>
+        <w:t>\</w:t>
+      </w:r>
+      <w:proofErr w:type="spellStart"/>
+      <w:r>
+        <w:t>object</w:t>
+      </w:r>
+      <w:proofErr w:type="spellEnd"/>
+      <w:r>
+        <w:t>_</w:t>
+      </w:r>
+      <w:proofErr w:type="spellStart"/>
+      <w:r>
+        <w:t>det</w:t>
+      </w:r>
+      <w:r>
+        <w:t>ection</w:t>
+      </w:r>
+      <w:proofErr w:type="spellEnd"/>
+      <w:r>
+        <w:t>\</w:t>
+      </w:r>
+      <w:proofErr w:type="spellStart"/>
+      <w:r>
+        <w:t>android</w:t>
+      </w:r>
+      <w:proofErr w:type="spellEnd"/>
+      <w:r>
+        <w:t>\</w:t>
+      </w:r>
+      <w:proofErr w:type="spellStart"/>
+      <w:r>
+        <w:t>app</w:t>
+      </w:r>
+      <w:proofErr w:type="spellEnd"/>
+      <w:r>
+        <w:t>\</w:t>
+      </w:r>
+      <w:proofErr w:type="spellStart"/>
+      <w:r>
+        <w:t>build.gradle</w:t>
+      </w:r>
+      <w:proofErr w:type="spellEnd"/>
+      <w:r>
+        <w:t>).</w:t>
+      </w:r>
+      <w:r>
+        <w:t xml:space="preserve"> </w:t>
+      </w:r>
+      <w:proofErr w:type="spellStart"/>
+      <w:r>
+        <w:t>We</w:t>
+      </w:r>
+      <w:proofErr w:type="spellEnd"/>
+      <w:r>
+        <w:t xml:space="preserve"> </w:t>
+      </w:r>
+      <w:proofErr w:type="spellStart"/>
+      <w:r>
+        <w:t>also</w:t>
+      </w:r>
+      <w:proofErr w:type="spellEnd"/>
+      <w:r>
+        <w:t xml:space="preserve"> </w:t>
+      </w:r>
+      <w:proofErr w:type="spellStart"/>
+      <w:r>
+        <w:t>run</w:t>
+      </w:r>
+      <w:proofErr w:type="spellEnd"/>
+      <w:r>
+        <w:t xml:space="preserve"> a </w:t>
+      </w:r>
+      <w:proofErr w:type="spellStart"/>
+      <w:r>
+        <w:t>new</w:t>
+      </w:r>
+      <w:proofErr w:type="spellEnd"/>
+      <w:r>
+        <w:t xml:space="preserve"> </w:t>
+      </w:r>
+      <w:proofErr w:type="spellStart"/>
+      <w:r>
+        <w:t>training</w:t>
+      </w:r>
+      <w:proofErr w:type="spellEnd"/>
+      <w:r>
+        <w:t xml:space="preserve"> </w:t>
+      </w:r>
+      <w:proofErr w:type="spellStart"/>
+      <w:r>
+        <w:t>with</w:t>
+      </w:r>
+      <w:proofErr w:type="spellEnd"/>
+      <w:r>
+        <w:t xml:space="preserve"> </w:t>
+      </w:r>
+      <w:proofErr w:type="spellStart"/>
+      <w:r>
+        <w:t>resized</w:t>
+      </w:r>
+      <w:proofErr w:type="spellEnd"/>
+      <w:r>
+        <w:t xml:space="preserve"> </w:t>
+      </w:r>
+      <w:proofErr w:type="spellStart"/>
+      <w:r>
+        <w:t>images</w:t>
+      </w:r>
+      <w:proofErr w:type="spellEnd"/>
+      <w:r>
+        <w:t xml:space="preserve"> </w:t>
+      </w:r>
+      <w:proofErr w:type="spellStart"/>
+      <w:r>
+        <w:t>to</w:t>
+      </w:r>
+      <w:proofErr w:type="spellEnd"/>
+      <w:r>
+        <w:t xml:space="preserve"> </w:t>
+      </w:r>
+      <w:proofErr w:type="spellStart"/>
+      <w:r>
+        <w:t>get</w:t>
+      </w:r>
+      <w:proofErr w:type="spellEnd"/>
+      <w:r>
+        <w:t xml:space="preserve"> </w:t>
+      </w:r>
+      <w:proofErr w:type="spellStart"/>
+      <w:r>
+        <w:t>better</w:t>
+      </w:r>
+      <w:proofErr w:type="spellEnd"/>
+      <w:r>
+        <w:t xml:space="preserve"> </w:t>
+      </w:r>
+      <w:proofErr w:type="spellStart"/>
+      <w:r>
+        <w:t>detection</w:t>
+      </w:r>
+      <w:proofErr w:type="spellEnd"/>
+      <w:r>
+        <w:t xml:space="preserve"> </w:t>
+      </w:r>
+      <w:proofErr w:type="spellStart"/>
+      <w:r>
+        <w:t>results</w:t>
+      </w:r>
+      <w:proofErr w:type="spellEnd"/>
+      <w:r>
+        <w:t>.</w:t>
       </w:r>
     </w:p>
     <w:p>
+      <w:pPr>
+        <w:rPr>
+          <w:rFonts w:asciiTheme="majorHAnsi" w:eastAsiaTheme="majorEastAsia" w:hAnsiTheme="majorHAnsi" w:cstheme="majorBidi"/>
+          <w:b/>
+          <w:bCs/>
+          <w:color w:val="4F81BD" w:themeColor="accent1"/>
+        </w:rPr>
+      </w:pPr>
       <w:r>
         <w:t xml:space="preserve">I </w:t>
       </w:r>
@@ -2315,6 +2483,65 @@
       </w:r>
       <w:proofErr w:type="spellEnd"/>
       <w:r>
+        <w:t xml:space="preserve"> (</w:t>
+      </w:r>
+      <w:proofErr w:type="spellStart"/>
+      <w:r>
+        <w:t>for</w:t>
+      </w:r>
+      <w:proofErr w:type="spellEnd"/>
+      <w:r>
+        <w:t xml:space="preserve"> </w:t>
+      </w:r>
+      <w:proofErr w:type="spellStart"/>
+      <w:r>
+        <w:t>android</w:t>
+      </w:r>
+      <w:proofErr w:type="spellEnd"/>
+      <w:r>
+        <w:t xml:space="preserve">, </w:t>
+      </w:r>
+      <w:proofErr w:type="spellStart"/>
+      <w:r>
+        <w:t>we</w:t>
+      </w:r>
+      <w:proofErr w:type="spellEnd"/>
+      <w:r>
+        <w:t xml:space="preserve"> </w:t>
+      </w:r>
+      <w:proofErr w:type="spellStart"/>
+      <w:r>
+        <w:t>have</w:t>
+      </w:r>
+      <w:proofErr w:type="spellEnd"/>
+      <w:r>
+        <w:t xml:space="preserve"> a </w:t>
+      </w:r>
+      <w:proofErr w:type="spellStart"/>
+      <w:r>
+        <w:t>problem</w:t>
+      </w:r>
+      <w:proofErr w:type="spellEnd"/>
+      <w:r>
+        <w:t xml:space="preserve"> </w:t>
+      </w:r>
+      <w:proofErr w:type="spellStart"/>
+      <w:r>
+        <w:t>with</w:t>
+      </w:r>
+      <w:proofErr w:type="spellEnd"/>
+      <w:r>
+        <w:t xml:space="preserve"> </w:t>
+      </w:r>
+      <w:proofErr w:type="spellStart"/>
+      <w:r>
+        <w:t>those</w:t>
+      </w:r>
+      <w:proofErr w:type="spellEnd"/>
+      <w:r>
+        <w:t>)</w:t>
+      </w:r>
+      <w:r>
         <w:t xml:space="preserve"> </w:t>
       </w:r>
       <w:proofErr w:type="spellStart"/>
@@ -2349,6 +2576,105 @@
       <w:r>
         <w:t xml:space="preserve"> </w:t>
       </w:r>
+      <w:proofErr w:type="spellStart"/>
+      <w:r>
+        <w:t>along</w:t>
+      </w:r>
+      <w:proofErr w:type="spellEnd"/>
+      <w:r>
+        <w:t xml:space="preserve"> </w:t>
+      </w:r>
+      <w:proofErr w:type="spellStart"/>
+      <w:r>
+        <w:t>with</w:t>
+      </w:r>
+      <w:proofErr w:type="spellEnd"/>
+      <w:r>
+        <w:t xml:space="preserve"> </w:t>
+      </w:r>
+      <w:proofErr w:type="spellStart"/>
+      <w:r>
+        <w:t>the</w:t>
+      </w:r>
+      <w:proofErr w:type="spellEnd"/>
+      <w:r>
+        <w:t xml:space="preserve"> </w:t>
+      </w:r>
+      <w:proofErr w:type="spellStart"/>
+      <w:r>
+        <w:t>training</w:t>
+      </w:r>
+      <w:proofErr w:type="spellEnd"/>
+      <w:r>
+        <w:t xml:space="preserve"> </w:t>
+      </w:r>
+      <w:proofErr w:type="spellStart"/>
+      <w:r>
+        <w:t>files</w:t>
+      </w:r>
+      <w:proofErr w:type="spellEnd"/>
+      <w:r>
+        <w:t xml:space="preserve"> and </w:t>
+      </w:r>
+      <w:proofErr w:type="spellStart"/>
+      <w:r>
+        <w:t>interference</w:t>
+      </w:r>
+      <w:proofErr w:type="spellEnd"/>
+      <w:r>
+        <w:t xml:space="preserve"> </w:t>
+      </w:r>
+      <w:proofErr w:type="spellStart"/>
+      <w:r>
+        <w:t>graph</w:t>
+      </w:r>
+      <w:proofErr w:type="spellEnd"/>
+      <w:r>
+        <w:t xml:space="preserve"> (</w:t>
+      </w:r>
+      <w:proofErr w:type="spellStart"/>
+      <w:r>
+        <w:t>for</w:t>
+      </w:r>
+      <w:proofErr w:type="spellEnd"/>
+      <w:r>
+        <w:t xml:space="preserve"> PC, </w:t>
+      </w:r>
+      <w:proofErr w:type="spellStart"/>
+      <w:r>
+        <w:t>which</w:t>
+      </w:r>
+      <w:proofErr w:type="spellEnd"/>
+      <w:r>
+        <w:t xml:space="preserve"> </w:t>
+      </w:r>
+      <w:proofErr w:type="spellStart"/>
+      <w:r>
+        <w:t>are</w:t>
+      </w:r>
+      <w:proofErr w:type="spellEnd"/>
+      <w:r>
+        <w:t xml:space="preserve"> </w:t>
+      </w:r>
+      <w:proofErr w:type="spellStart"/>
+      <w:r>
+        <w:t>working</w:t>
+      </w:r>
+      <w:proofErr w:type="spellEnd"/>
+      <w:r>
+        <w:t xml:space="preserve"> </w:t>
+      </w:r>
+      <w:proofErr w:type="spellStart"/>
+      <w:r>
+        <w:t>fine</w:t>
+      </w:r>
+      <w:proofErr w:type="spellEnd"/>
+      <w:r>
+        <w:t>)</w:t>
+      </w:r>
+      <w:r>
+        <w:t xml:space="preserve"> </w:t>
+      </w:r>
       <w:r>
         <w:fldChar w:fldCharType="begin"/>
       </w:r>
@@ -2368,49 +2694,425 @@
         <w:t>.</w:t>
       </w:r>
       <w:r>
-        <w:t xml:space="preserve"> The </w:t>
-      </w:r>
-      <w:proofErr w:type="spellStart"/>
-      <w:r>
-        <w:t>training</w:t>
-      </w:r>
-      <w:proofErr w:type="spellEnd"/>
-      <w:r>
-        <w:t xml:space="preserve"> </w:t>
-      </w:r>
-      <w:proofErr w:type="spellStart"/>
-      <w:r>
-        <w:t>files</w:t>
-      </w:r>
-      <w:proofErr w:type="spellEnd"/>
-      <w:r>
-        <w:t xml:space="preserve"> </w:t>
-      </w:r>
-      <w:proofErr w:type="spellStart"/>
-      <w:r>
-        <w:t>soon</w:t>
-      </w:r>
-      <w:proofErr w:type="spellEnd"/>
-      <w:r>
-        <w:t xml:space="preserve"> </w:t>
-      </w:r>
-      <w:proofErr w:type="spellStart"/>
-      <w:r>
-        <w:t>to</w:t>
-      </w:r>
-      <w:proofErr w:type="spellEnd"/>
-      <w:r>
-        <w:t xml:space="preserve"> be </w:t>
-      </w:r>
-      <w:proofErr w:type="spellStart"/>
-      <w:r>
-        <w:t>uploaded</w:t>
-      </w:r>
-      <w:proofErr w:type="spellEnd"/>
-      <w:r>
-        <w:t>.</w:t>
+        <w:br w:type="page"/>
       </w:r>
     </w:p>
+    <w:p>
+      <w:pPr>
+        <w:pStyle w:val="Cmsor3"/>
+      </w:pPr>
+      <w:r>
+        <w:lastRenderedPageBreak/>
+        <w:t>Testing</w:t>
+      </w:r>
+    </w:p>
+    <w:p>
+      <w:proofErr w:type="spellStart"/>
+      <w:r>
+        <w:t>Currently</w:t>
+      </w:r>
+      <w:proofErr w:type="spellEnd"/>
+      <w:r>
+        <w:t xml:space="preserve"> </w:t>
+      </w:r>
+      <w:proofErr w:type="spellStart"/>
+      <w:r>
+        <w:t>the</w:t>
+      </w:r>
+      <w:proofErr w:type="spellEnd"/>
+      <w:r>
+        <w:t xml:space="preserve"> </w:t>
+      </w:r>
+      <w:proofErr w:type="spellStart"/>
+      <w:r>
+        <w:t>neural</w:t>
+      </w:r>
+      <w:proofErr w:type="spellEnd"/>
+      <w:r>
+        <w:t xml:space="preserve"> </w:t>
+      </w:r>
+      <w:proofErr w:type="spellStart"/>
+      <w:r>
+        <w:t>network</w:t>
+      </w:r>
+      <w:proofErr w:type="spellEnd"/>
+      <w:r>
+        <w:t xml:space="preserve"> </w:t>
+      </w:r>
+      <w:proofErr w:type="spellStart"/>
+      <w:r>
+        <w:t>should</w:t>
+      </w:r>
+      <w:proofErr w:type="spellEnd"/>
+      <w:r>
+        <w:t xml:space="preserve"> </w:t>
+      </w:r>
+      <w:proofErr w:type="spellStart"/>
+      <w:r>
+        <w:t>detect</w:t>
+      </w:r>
+      <w:proofErr w:type="spellEnd"/>
+      <w:r>
+        <w:t xml:space="preserve"> and </w:t>
+      </w:r>
+      <w:proofErr w:type="spellStart"/>
+      <w:r>
+        <w:t>classify</w:t>
+      </w:r>
+      <w:proofErr w:type="spellEnd"/>
+      <w:r>
+        <w:t xml:space="preserve"> </w:t>
+      </w:r>
+      <w:proofErr w:type="spellStart"/>
+      <w:r>
+        <w:t>three</w:t>
+      </w:r>
+      <w:proofErr w:type="spellEnd"/>
+      <w:r>
+        <w:t xml:space="preserve"> </w:t>
+      </w:r>
+      <w:proofErr w:type="spellStart"/>
+      <w:r>
+        <w:t>sigs</w:t>
+      </w:r>
+      <w:proofErr w:type="spellEnd"/>
+      <w:r>
+        <w:t>:</w:t>
+      </w:r>
+    </w:p>
+    <w:tbl>
+      <w:tblPr>
+        <w:tblStyle w:val="Rcsostblzat"/>
+        <w:tblW w:w="0" w:type="auto"/>
+        <w:tblLook w:val="04A0"/>
+      </w:tblPr>
+      <w:tblGrid>
+        <w:gridCol w:w="3070"/>
+        <w:gridCol w:w="3071"/>
+        <w:gridCol w:w="3071"/>
+      </w:tblGrid>
+      <w:tr>
+        <w:tc>
+          <w:tcPr>
+            <w:tcW w:w="3070" w:type="dxa"/>
+          </w:tcPr>
+          <w:p>
+            <w:proofErr w:type="spellStart"/>
+            <w:r>
+              <w:t>Sign</w:t>
+            </w:r>
+            <w:proofErr w:type="spellEnd"/>
+          </w:p>
+        </w:tc>
+        <w:tc>
+          <w:tcPr>
+            <w:tcW w:w="3071" w:type="dxa"/>
+          </w:tcPr>
+          <w:p>
+            <w:proofErr w:type="spellStart"/>
+            <w:r>
+              <w:t>Name</w:t>
+            </w:r>
+            <w:proofErr w:type="spellEnd"/>
+            <w:r>
+              <w:t xml:space="preserve"> </w:t>
+            </w:r>
+            <w:proofErr w:type="spellStart"/>
+            <w:r>
+              <w:t>in</w:t>
+            </w:r>
+            <w:proofErr w:type="spellEnd"/>
+            <w:r>
+              <w:t xml:space="preserve"> NN</w:t>
+            </w:r>
+          </w:p>
+        </w:tc>
+        <w:tc>
+          <w:tcPr>
+            <w:tcW w:w="3071" w:type="dxa"/>
+          </w:tcPr>
+          <w:p>
+            <w:r>
+              <w:t>Picture</w:t>
+            </w:r>
+          </w:p>
+        </w:tc>
+      </w:tr>
+      <w:tr>
+        <w:tc>
+          <w:tcPr>
+            <w:tcW w:w="3070" w:type="dxa"/>
+          </w:tcPr>
+          <w:p>
+            <w:r>
+              <w:t>Stop</w:t>
+            </w:r>
+          </w:p>
+        </w:tc>
+        <w:tc>
+          <w:tcPr>
+            <w:tcW w:w="3071" w:type="dxa"/>
+          </w:tcPr>
+          <w:p>
+            <w:r>
+              <w:t>stop</w:t>
+            </w:r>
+          </w:p>
+        </w:tc>
+        <w:tc>
+          <w:tcPr>
+            <w:tcW w:w="3071" w:type="dxa"/>
+          </w:tcPr>
+          <w:p>
+            <w:pPr>
+              <w:jc w:val="center"/>
+            </w:pPr>
+            <w:r>
+              <w:rPr>
+                <w:noProof/>
+                <w:lang w:eastAsia="hu-HU"/>
+              </w:rPr>
+              <w:drawing>
+                <wp:inline distT="0" distB="0" distL="0" distR="0">
+                  <wp:extent cx="508498" cy="476250"/>
+                  <wp:effectExtent l="19050" t="0" r="5852" b="0"/>
+                  <wp:docPr id="4" name="Kép 4" descr="Priority Signs Stop Sign Traffic Sign, PNG, 768x768px, Priority Signs,  Area, Brand, Junction, Logo Download Free"/>
+                  <wp:cNvGraphicFramePr>
+                    <a:graphicFrameLocks xmlns:a="http://schemas.openxmlformats.org/drawingml/2006/main" noChangeAspect="1"/>
+                  </wp:cNvGraphicFramePr>
+                  <a:graphic xmlns:a="http://schemas.openxmlformats.org/drawingml/2006/main">
+                    <a:graphicData uri="http://schemas.openxmlformats.org/drawingml/2006/picture">
+                      <pic:pic xmlns:pic="http://schemas.openxmlformats.org/drawingml/2006/picture">
+                        <pic:nvPicPr>
+                          <pic:cNvPr id="0" name="Picture 4" descr="Priority Signs Stop Sign Traffic Sign, PNG, 768x768px, Priority Signs,  Area, Brand, Junction, Logo Download Free"/>
+                          <pic:cNvPicPr>
+                            <a:picLocks noChangeAspect="1" noChangeArrowheads="1"/>
+                          </pic:cNvPicPr>
+                        </pic:nvPicPr>
+                        <pic:blipFill>
+                          <a:blip r:embed="rId6" cstate="print"/>
+                          <a:srcRect/>
+                          <a:stretch>
+                            <a:fillRect/>
+                          </a:stretch>
+                        </pic:blipFill>
+                        <pic:spPr bwMode="auto">
+                          <a:xfrm>
+                            <a:off x="0" y="0"/>
+                            <a:ext cx="509791" cy="477461"/>
+                          </a:xfrm>
+                          <a:prstGeom prst="rect">
+                            <a:avLst/>
+                          </a:prstGeom>
+                          <a:noFill/>
+                          <a:ln w="9525">
+                            <a:noFill/>
+                            <a:miter lim="800000"/>
+                            <a:headEnd/>
+                            <a:tailEnd/>
+                          </a:ln>
+                        </pic:spPr>
+                      </pic:pic>
+                    </a:graphicData>
+                  </a:graphic>
+                </wp:inline>
+              </w:drawing>
+            </w:r>
+          </w:p>
+        </w:tc>
+      </w:tr>
+      <w:tr>
+        <w:tc>
+          <w:tcPr>
+            <w:tcW w:w="3070" w:type="dxa"/>
+          </w:tcPr>
+          <w:p>
+            <w:proofErr w:type="spellStart"/>
+            <w:r>
+              <w:t>Give</w:t>
+            </w:r>
+            <w:proofErr w:type="spellEnd"/>
+            <w:r>
+              <w:t xml:space="preserve"> </w:t>
+            </w:r>
+            <w:proofErr w:type="spellStart"/>
+            <w:r>
+              <w:t>way</w:t>
+            </w:r>
+            <w:proofErr w:type="spellEnd"/>
+          </w:p>
+        </w:tc>
+        <w:tc>
+          <w:tcPr>
+            <w:tcW w:w="3071" w:type="dxa"/>
+          </w:tcPr>
+          <w:p>
+            <w:proofErr w:type="spellStart"/>
+            <w:r>
+              <w:t>elsobbseg</w:t>
+            </w:r>
+            <w:proofErr w:type="spellEnd"/>
+          </w:p>
+        </w:tc>
+        <w:tc>
+          <w:tcPr>
+            <w:tcW w:w="3071" w:type="dxa"/>
+          </w:tcPr>
+          <w:p>
+            <w:pPr>
+              <w:jc w:val="center"/>
+            </w:pPr>
+            <w:r>
+              <w:rPr>
+                <w:noProof/>
+                <w:lang w:eastAsia="hu-HU"/>
+              </w:rPr>
+              <w:drawing>
+                <wp:inline distT="0" distB="0" distL="0" distR="0">
+                  <wp:extent cx="419100" cy="419100"/>
+                  <wp:effectExtent l="19050" t="0" r="0" b="0"/>
+                  <wp:docPr id="7" name="Kép 7" descr="Triangle, signal, attention, sign, traffic, give way icon - Download on  Iconfinder"/>
+                  <wp:cNvGraphicFramePr>
+                    <a:graphicFrameLocks xmlns:a="http://schemas.openxmlformats.org/drawingml/2006/main" noChangeAspect="1"/>
+                  </wp:cNvGraphicFramePr>
+                  <a:graphic xmlns:a="http://schemas.openxmlformats.org/drawingml/2006/main">
+                    <a:graphicData uri="http://schemas.openxmlformats.org/drawingml/2006/picture">
+                      <pic:pic xmlns:pic="http://schemas.openxmlformats.org/drawingml/2006/picture">
+                        <pic:nvPicPr>
+                          <pic:cNvPr id="0" name="Picture 7" descr="Triangle, signal, attention, sign, traffic, give way icon - Download on  Iconfinder"/>
+                          <pic:cNvPicPr>
+                            <a:picLocks noChangeAspect="1" noChangeArrowheads="1"/>
+                          </pic:cNvPicPr>
+                        </pic:nvPicPr>
+                        <pic:blipFill>
+                          <a:blip r:embed="rId7" cstate="print"/>
+                          <a:srcRect/>
+                          <a:stretch>
+                            <a:fillRect/>
+                          </a:stretch>
+                        </pic:blipFill>
+                        <pic:spPr bwMode="auto">
+                          <a:xfrm>
+                            <a:off x="0" y="0"/>
+                            <a:ext cx="419100" cy="419100"/>
+                          </a:xfrm>
+                          <a:prstGeom prst="rect">
+                            <a:avLst/>
+                          </a:prstGeom>
+                          <a:noFill/>
+                          <a:ln w="9525">
+                            <a:noFill/>
+                            <a:miter lim="800000"/>
+                            <a:headEnd/>
+                            <a:tailEnd/>
+                          </a:ln>
+                        </pic:spPr>
+                      </pic:pic>
+                    </a:graphicData>
+                  </a:graphic>
+                </wp:inline>
+              </w:drawing>
+            </w:r>
+          </w:p>
+        </w:tc>
+      </w:tr>
+      <w:tr>
+        <w:tc>
+          <w:tcPr>
+            <w:tcW w:w="3070" w:type="dxa"/>
+          </w:tcPr>
+          <w:p>
+            <w:proofErr w:type="spellStart"/>
+            <w:r>
+              <w:t>Priority</w:t>
+            </w:r>
+            <w:proofErr w:type="spellEnd"/>
+            <w:r>
+              <w:t xml:space="preserve"> </w:t>
+            </w:r>
+            <w:proofErr w:type="spellStart"/>
+            <w:r>
+              <w:t>road</w:t>
+            </w:r>
+            <w:proofErr w:type="spellEnd"/>
+          </w:p>
+        </w:tc>
+        <w:tc>
+          <w:tcPr>
+            <w:tcW w:w="3071" w:type="dxa"/>
+          </w:tcPr>
+          <w:p>
+            <w:proofErr w:type="spellStart"/>
+            <w:r>
+              <w:t>fout</w:t>
+            </w:r>
+            <w:proofErr w:type="spellEnd"/>
+          </w:p>
+        </w:tc>
+        <w:tc>
+          <w:tcPr>
+            <w:tcW w:w="3071" w:type="dxa"/>
+          </w:tcPr>
+          <w:p>
+            <w:pPr>
+              <w:jc w:val="center"/>
+            </w:pPr>
+            <w:r>
+              <w:rPr>
+                <w:noProof/>
+                <w:lang w:eastAsia="hu-HU"/>
+              </w:rPr>
+              <w:drawing>
+                <wp:inline distT="0" distB="0" distL="0" distR="0">
+                  <wp:extent cx="447675" cy="447675"/>
+                  <wp:effectExtent l="19050" t="0" r="9525" b="0"/>
+                  <wp:docPr id="14" name="Kép 14" descr="Priority signs | Traffic signs: Hungary"/>
+                  <wp:cNvGraphicFramePr>
+                    <a:graphicFrameLocks xmlns:a="http://schemas.openxmlformats.org/drawingml/2006/main" noChangeAspect="1"/>
+                  </wp:cNvGraphicFramePr>
+                  <a:graphic xmlns:a="http://schemas.openxmlformats.org/drawingml/2006/main">
+                    <a:graphicData uri="http://schemas.openxmlformats.org/drawingml/2006/picture">
+                      <pic:pic xmlns:pic="http://schemas.openxmlformats.org/drawingml/2006/picture">
+                        <pic:nvPicPr>
+                          <pic:cNvPr id="0" name="Picture 14" descr="Priority signs | Traffic signs: Hungary"/>
+                          <pic:cNvPicPr>
+                            <a:picLocks noChangeAspect="1" noChangeArrowheads="1"/>
+                          </pic:cNvPicPr>
+                        </pic:nvPicPr>
+                        <pic:blipFill>
+                          <a:blip r:embed="rId8"/>
+                          <a:srcRect/>
+                          <a:stretch>
+                            <a:fillRect/>
+                          </a:stretch>
+                        </pic:blipFill>
+                        <pic:spPr bwMode="auto">
+                          <a:xfrm>
+                            <a:off x="0" y="0"/>
+                            <a:ext cx="447675" cy="447675"/>
+                          </a:xfrm>
+                          <a:prstGeom prst="rect">
+                            <a:avLst/>
+                          </a:prstGeom>
+                          <a:noFill/>
+                          <a:ln w="9525">
+                            <a:noFill/>
+                            <a:miter lim="800000"/>
+                            <a:headEnd/>
+                            <a:tailEnd/>
+                          </a:ln>
+                        </pic:spPr>
+                      </pic:pic>
+                    </a:graphicData>
+                  </a:graphic>
+                </wp:inline>
+              </w:drawing>
+            </w:r>
+          </w:p>
+        </w:tc>
+      </w:tr>
+    </w:tbl>
+    <w:p/>
     <w:p>
       <w:pPr>
         <w:pStyle w:val="Cmsor3"/>
@@ -2429,7 +3131,7 @@
           <w:numId w:val="1"/>
         </w:numPr>
       </w:pPr>
-      <w:hyperlink r:id="rId6" w:history="1">
+      <w:hyperlink r:id="rId9" w:history="1">
         <w:bookmarkStart w:id="0" w:name="_Ref55389966"/>
         <w:r>
           <w:rPr>
@@ -2448,7 +3150,7 @@
           <w:numId w:val="1"/>
         </w:numPr>
       </w:pPr>
-      <w:hyperlink r:id="rId7" w:history="1">
+      <w:hyperlink r:id="rId10" w:history="1">
         <w:bookmarkStart w:id="1" w:name="_Ref55390061"/>
         <w:r>
           <w:rPr>
@@ -2467,7 +3169,7 @@
           <w:numId w:val="1"/>
         </w:numPr>
       </w:pPr>
-      <w:hyperlink r:id="rId8" w:history="1">
+      <w:hyperlink r:id="rId11" w:history="1">
         <w:bookmarkStart w:id="2" w:name="_Ref55390195"/>
         <w:r>
           <w:rPr>
@@ -2486,7 +3188,7 @@
           <w:numId w:val="1"/>
         </w:numPr>
       </w:pPr>
-      <w:hyperlink r:id="rId9" w:history="1">
+      <w:hyperlink r:id="rId12" w:history="1">
         <w:bookmarkStart w:id="3" w:name="_Ref55390403"/>
         <w:r>
           <w:rPr>
@@ -2634,7 +3336,6 @@
               <w:ind w:left="0"/>
             </w:pPr>
             <w:r>
-              <w:lastRenderedPageBreak/>
               <w:t>CUDNN</w:t>
             </w:r>
           </w:p>
@@ -3035,7 +3736,7 @@
       <w:r>
         <w:t xml:space="preserve">: </w:t>
       </w:r>
-      <w:hyperlink r:id="rId10" w:history="1">
+      <w:hyperlink r:id="rId13" w:history="1">
         <w:r>
           <w:rPr>
             <w:rStyle w:val="Hiperhivatkozs"/>
@@ -3146,8 +3847,124 @@
       </w:pPr>
     </w:lvl>
   </w:abstractNum>
+  <w:abstractNum w:abstractNumId="1">
+    <w:nsid w:val="3A504CF6"/>
+    <w:multiLevelType w:val="hybridMultilevel"/>
+    <w:tmpl w:val="9DE6E69E"/>
+    <w:lvl w:ilvl="0" w:tplc="040E0001">
+      <w:start w:val="1"/>
+      <w:numFmt w:val="bullet"/>
+      <w:lvlText w:val=""/>
+      <w:lvlJc w:val="left"/>
+      <w:pPr>
+        <w:ind w:left="720" w:hanging="360"/>
+      </w:pPr>
+      <w:rPr>
+        <w:rFonts w:ascii="Symbol" w:hAnsi="Symbol" w:hint="default"/>
+      </w:rPr>
+    </w:lvl>
+    <w:lvl w:ilvl="1" w:tplc="040E0003" w:tentative="1">
+      <w:start w:val="1"/>
+      <w:numFmt w:val="bullet"/>
+      <w:lvlText w:val="o"/>
+      <w:lvlJc w:val="left"/>
+      <w:pPr>
+        <w:ind w:left="1440" w:hanging="360"/>
+      </w:pPr>
+      <w:rPr>
+        <w:rFonts w:ascii="Courier New" w:hAnsi="Courier New" w:cs="Courier New" w:hint="default"/>
+      </w:rPr>
+    </w:lvl>
+    <w:lvl w:ilvl="2" w:tplc="040E0005" w:tentative="1">
+      <w:start w:val="1"/>
+      <w:numFmt w:val="bullet"/>
+      <w:lvlText w:val=""/>
+      <w:lvlJc w:val="left"/>
+      <w:pPr>
+        <w:ind w:left="2160" w:hanging="360"/>
+      </w:pPr>
+      <w:rPr>
+        <w:rFonts w:ascii="Wingdings" w:hAnsi="Wingdings" w:hint="default"/>
+      </w:rPr>
+    </w:lvl>
+    <w:lvl w:ilvl="3" w:tplc="040E0001" w:tentative="1">
+      <w:start w:val="1"/>
+      <w:numFmt w:val="bullet"/>
+      <w:lvlText w:val=""/>
+      <w:lvlJc w:val="left"/>
+      <w:pPr>
+        <w:ind w:left="2880" w:hanging="360"/>
+      </w:pPr>
+      <w:rPr>
+        <w:rFonts w:ascii="Symbol" w:hAnsi="Symbol" w:hint="default"/>
+      </w:rPr>
+    </w:lvl>
+    <w:lvl w:ilvl="4" w:tplc="040E0003" w:tentative="1">
+      <w:start w:val="1"/>
+      <w:numFmt w:val="bullet"/>
+      <w:lvlText w:val="o"/>
+      <w:lvlJc w:val="left"/>
+      <w:pPr>
+        <w:ind w:left="3600" w:hanging="360"/>
+      </w:pPr>
+      <w:rPr>
+        <w:rFonts w:ascii="Courier New" w:hAnsi="Courier New" w:cs="Courier New" w:hint="default"/>
+      </w:rPr>
+    </w:lvl>
+    <w:lvl w:ilvl="5" w:tplc="040E0005" w:tentative="1">
+      <w:start w:val="1"/>
+      <w:numFmt w:val="bullet"/>
+      <w:lvlText w:val=""/>
+      <w:lvlJc w:val="left"/>
+      <w:pPr>
+        <w:ind w:left="4320" w:hanging="360"/>
+      </w:pPr>
+      <w:rPr>
+        <w:rFonts w:ascii="Wingdings" w:hAnsi="Wingdings" w:hint="default"/>
+      </w:rPr>
+    </w:lvl>
+    <w:lvl w:ilvl="6" w:tplc="040E0001" w:tentative="1">
+      <w:start w:val="1"/>
+      <w:numFmt w:val="bullet"/>
+      <w:lvlText w:val=""/>
+      <w:lvlJc w:val="left"/>
+      <w:pPr>
+        <w:ind w:left="5040" w:hanging="360"/>
+      </w:pPr>
+      <w:rPr>
+        <w:rFonts w:ascii="Symbol" w:hAnsi="Symbol" w:hint="default"/>
+      </w:rPr>
+    </w:lvl>
+    <w:lvl w:ilvl="7" w:tplc="040E0003" w:tentative="1">
+      <w:start w:val="1"/>
+      <w:numFmt w:val="bullet"/>
+      <w:lvlText w:val="o"/>
+      <w:lvlJc w:val="left"/>
+      <w:pPr>
+        <w:ind w:left="5760" w:hanging="360"/>
+      </w:pPr>
+      <w:rPr>
+        <w:rFonts w:ascii="Courier New" w:hAnsi="Courier New" w:cs="Courier New" w:hint="default"/>
+      </w:rPr>
+    </w:lvl>
+    <w:lvl w:ilvl="8" w:tplc="040E0005" w:tentative="1">
+      <w:start w:val="1"/>
+      <w:numFmt w:val="bullet"/>
+      <w:lvlText w:val=""/>
+      <w:lvlJc w:val="left"/>
+      <w:pPr>
+        <w:ind w:left="6480" w:hanging="360"/>
+      </w:pPr>
+      <w:rPr>
+        <w:rFonts w:ascii="Wingdings" w:hAnsi="Wingdings" w:hint="default"/>
+      </w:rPr>
+    </w:lvl>
+  </w:abstractNum>
   <w:num w:numId="1">
     <w:abstractNumId w:val="0"/>
+  </w:num>
+  <w:num w:numId="2">
+    <w:abstractNumId w:val="1"/>
   </w:num>
 </w:numbering>
 </file>
@@ -3382,6 +4199,30 @@
       <w:color w:val="4F81BD" w:themeColor="accent1"/>
     </w:rPr>
   </w:style>
+  <w:style w:type="paragraph" w:styleId="Cmsor4">
+    <w:name w:val="heading 4"/>
+    <w:basedOn w:val="Norml"/>
+    <w:next w:val="Norml"/>
+    <w:link w:val="Cmsor4Char"/>
+    <w:uiPriority w:val="9"/>
+    <w:unhideWhenUsed/>
+    <w:qFormat/>
+    <w:rsid w:val="0034448B"/>
+    <w:pPr>
+      <w:keepNext/>
+      <w:keepLines/>
+      <w:spacing w:before="200" w:after="0"/>
+      <w:outlineLvl w:val="3"/>
+    </w:pPr>
+    <w:rPr>
+      <w:rFonts w:asciiTheme="majorHAnsi" w:eastAsiaTheme="majorEastAsia" w:hAnsiTheme="majorHAnsi" w:cstheme="majorBidi"/>
+      <w:b/>
+      <w:bCs/>
+      <w:i/>
+      <w:iCs/>
+      <w:color w:val="4F81BD" w:themeColor="accent1"/>
+    </w:rPr>
+  </w:style>
   <w:style w:type="character" w:default="1" w:styleId="Bekezdsalapbettpusa">
     <w:name w:val="Default Paragraph Font"/>
     <w:uiPriority w:val="1"/>
@@ -3500,6 +4341,51 @@
         <w:right w:w="108" w:type="dxa"/>
       </w:tblCellMar>
     </w:tblPr>
+  </w:style>
+  <w:style w:type="character" w:customStyle="1" w:styleId="Cmsor4Char">
+    <w:name w:val="Címsor 4 Char"/>
+    <w:basedOn w:val="Bekezdsalapbettpusa"/>
+    <w:link w:val="Cmsor4"/>
+    <w:uiPriority w:val="9"/>
+    <w:rsid w:val="0034448B"/>
+    <w:rPr>
+      <w:rFonts w:asciiTheme="majorHAnsi" w:eastAsiaTheme="majorEastAsia" w:hAnsiTheme="majorHAnsi" w:cstheme="majorBidi"/>
+      <w:b/>
+      <w:bCs/>
+      <w:i/>
+      <w:iCs/>
+      <w:color w:val="4F81BD" w:themeColor="accent1"/>
+    </w:rPr>
+  </w:style>
+  <w:style w:type="paragraph" w:styleId="Buborkszveg">
+    <w:name w:val="Balloon Text"/>
+    <w:basedOn w:val="Norml"/>
+    <w:link w:val="BuborkszvegChar"/>
+    <w:uiPriority w:val="99"/>
+    <w:semiHidden/>
+    <w:unhideWhenUsed/>
+    <w:rsid w:val="0034448B"/>
+    <w:pPr>
+      <w:spacing w:after="0" w:line="240" w:lineRule="auto"/>
+    </w:pPr>
+    <w:rPr>
+      <w:rFonts w:ascii="Tahoma" w:hAnsi="Tahoma" w:cs="Tahoma"/>
+      <w:sz w:val="16"/>
+      <w:szCs w:val="16"/>
+    </w:rPr>
+  </w:style>
+  <w:style w:type="character" w:customStyle="1" w:styleId="BuborkszvegChar">
+    <w:name w:val="Buborékszöveg Char"/>
+    <w:basedOn w:val="Bekezdsalapbettpusa"/>
+    <w:link w:val="Buborkszveg"/>
+    <w:uiPriority w:val="99"/>
+    <w:semiHidden/>
+    <w:rsid w:val="0034448B"/>
+    <w:rPr>
+      <w:rFonts w:ascii="Tahoma" w:hAnsi="Tahoma" w:cs="Tahoma"/>
+      <w:sz w:val="16"/>
+      <w:szCs w:val="16"/>
+    </w:rPr>
   </w:style>
 </w:styles>
 </file>

</xml_diff>